<commit_message>
Changed color of emphasis
</commit_message>
<xml_diff>
--- a/2016zen-system/thesis-system.docx
+++ b/2016zen-system/thesis-system.docx
@@ -2,6 +2,8 @@
 <file path=word/document.xml><?xml version="1.0" encoding="utf-8"?>
 <w:document xmlns:wpc="http://schemas.microsoft.com/office/word/2010/wordprocessingCanvas" xmlns:cx="http://schemas.microsoft.com/office/drawing/2014/chartex" xmlns:cx1="http://schemas.microsoft.com/office/drawing/2015/9/8/chartex" xmlns:cx2="http://schemas.microsoft.com/office/drawing/2015/10/21/chartex" xmlns:mc="http://schemas.openxmlformats.org/markup-compatibility/2006" xmlns:o="urn:schemas-microsoft-com:office:office" xmlns:r="http://schemas.openxmlformats.org/officeDocument/2006/relationships" xmlns:m="http://schemas.openxmlformats.org/officeDocument/2006/math" xmlns:v="urn:schemas-microsoft-com:vml" xmlns:wp14="http://schemas.microsoft.com/office/word/2010/wordprocessingDrawing" xmlns:wp="http://schemas.openxmlformats.org/drawingml/2006/wordprocessingDrawing" xmlns:w10="urn:schemas-microsoft-com:office:word" xmlns:w="http://schemas.openxmlformats.org/wordprocessingml/2006/main" xmlns:w14="http://schemas.microsoft.com/office/word/2010/wordml" xmlns:w15="http://schemas.microsoft.com/office/word/2012/wordml" xmlns:w16se="http://schemas.microsoft.com/office/word/2015/wordml/symex" xmlns:wpg="http://schemas.microsoft.com/office/word/2010/wordprocessingGroup" xmlns:wpi="http://schemas.microsoft.com/office/word/2010/wordprocessingInk" xmlns:wne="http://schemas.microsoft.com/office/word/2006/wordml" xmlns:wps="http://schemas.microsoft.com/office/word/2010/wordprocessingShape" mc:Ignorable="w14 w15 w16se wp14">
   <w:body>
+    <w:bookmarkStart w:id="0" w:name="_GoBack" w:displacedByCustomXml="next"/>
+    <w:bookmarkEnd w:id="0" w:displacedByCustomXml="next"/>
     <w:sdt>
       <w:sdtPr>
         <w:rPr>
@@ -39,7 +41,6 @@
         <w:pStyle w:val="a8"/>
         <w:spacing w:before="286"/>
         <w:rPr>
-          <w:rFonts w:hint="eastAsia"/>
           <w:kern w:val="0"/>
         </w:rPr>
       </w:pPr>
@@ -225,9 +226,6 @@
     </w:p>
     <w:p>
       <w:pPr>
-        <w:rPr>
-          <w:rFonts w:hint="eastAsia"/>
-        </w:rPr>
         <w:sectPr>
           <w:pgSz w:w="11906" w:h="16838" w:code="9"/>
           <w:pgMar w:top="1418" w:right="1418" w:bottom="1418" w:left="1418" w:header="567" w:footer="567" w:gutter="0"/>
@@ -1438,754 +1436,243 @@
       <w:pPr>
         <w:pStyle w:val="2"/>
       </w:pPr>
-      <w:bookmarkStart w:id="0" w:name="_Ref455100387"/>
+      <w:bookmarkStart w:id="1" w:name="_Ref455100387"/>
       <w:r>
         <w:rPr>
           <w:rFonts w:hint="eastAsia"/>
         </w:rPr>
         <w:t>情報社会の問題解決</w:t>
-      </w:r>
-      <w:bookmarkEnd w:id="0"/>
-    </w:p>
-    <w:p>
-      <w:pPr>
-        <w:pStyle w:val="ab"/>
-        <w:ind w:firstLine="198"/>
-      </w:pPr>
-      <w:r>
-        <w:rPr>
-          <w:rFonts w:hint="eastAsia"/>
-        </w:rPr>
-        <w:t>現代の情報社会の問題を</w:t>
-      </w:r>
-      <w:r>
-        <w:rPr>
-          <w:rFonts w:hint="eastAsia"/>
-        </w:rPr>
-        <w:t>授業で扱う</w:t>
-      </w:r>
-      <w:r>
-        <w:rPr>
-          <w:rFonts w:hint="eastAsia"/>
-        </w:rPr>
-        <w:t>には、</w:t>
-      </w:r>
-      <w:r>
-        <w:rPr>
-          <w:rFonts w:hint="eastAsia"/>
-        </w:rPr>
-        <w:t>まず</w:t>
-      </w:r>
-      <w:r>
-        <w:rPr>
-          <w:rFonts w:hint="eastAsia"/>
-        </w:rPr>
-        <w:t>現代</w:t>
-      </w:r>
-      <w:r>
-        <w:rPr>
-          <w:rFonts w:hint="eastAsia"/>
-        </w:rPr>
-        <w:t>に対する</w:t>
-      </w:r>
-      <w:r>
-        <w:rPr>
-          <w:rFonts w:hint="eastAsia"/>
-        </w:rPr>
-        <w:t>認識</w:t>
-      </w:r>
-      <w:r>
-        <w:rPr>
-          <w:rFonts w:hint="eastAsia"/>
-        </w:rPr>
-        <w:t>の共有</w:t>
-      </w:r>
-      <w:r>
-        <w:rPr>
-          <w:rFonts w:hint="eastAsia"/>
-        </w:rPr>
-        <w:t>が必要である。</w:t>
-      </w:r>
-      <w:r>
-        <w:rPr>
-          <w:rFonts w:hint="eastAsia"/>
-        </w:rPr>
-        <w:t>Luhmann</w:t>
-      </w:r>
-      <w:r>
-        <w:rPr>
-          <w:rFonts w:hint="eastAsia"/>
-        </w:rPr>
-        <w:t>によれば、現代社会はシステムの</w:t>
-      </w:r>
-      <w:r>
-        <w:rPr>
-          <w:rStyle w:val="afd"/>
-          <w:rFonts w:hint="eastAsia"/>
-        </w:rPr>
-        <w:t>機能的分化</w:t>
-      </w:r>
-      <w:r>
-        <w:rPr>
-          <w:rFonts w:hint="eastAsia"/>
-        </w:rPr>
-        <w:t>が進み、各システムが高度</w:t>
-      </w:r>
-      <w:r>
-        <w:rPr>
-          <w:rFonts w:hint="eastAsia"/>
-        </w:rPr>
-        <w:t>に</w:t>
-      </w:r>
-      <w:r>
-        <w:rPr>
-          <w:rFonts w:hint="eastAsia"/>
-        </w:rPr>
-        <w:t>専門</w:t>
-      </w:r>
-      <w:r>
-        <w:rPr>
-          <w:rFonts w:hint="eastAsia"/>
-        </w:rPr>
-        <w:t>化して</w:t>
-      </w:r>
-      <w:r>
-        <w:rPr>
-          <w:rFonts w:hint="eastAsia"/>
-        </w:rPr>
-        <w:t>いる</w:t>
-      </w:r>
-      <w:r>
-        <w:rPr>
-          <w:vertAlign w:val="superscript"/>
-        </w:rPr>
-        <w:fldChar w:fldCharType="begin"/>
-      </w:r>
-      <w:r>
-        <w:rPr>
-          <w:vertAlign w:val="superscript"/>
-        </w:rPr>
-        <w:instrText xml:space="preserve"> </w:instrText>
-      </w:r>
-      <w:r>
-        <w:rPr>
-          <w:rFonts w:hint="eastAsia"/>
-          <w:vertAlign w:val="superscript"/>
-        </w:rPr>
-        <w:instrText>REF _Ref450907970 \n \h</w:instrText>
-      </w:r>
-      <w:r>
-        <w:rPr>
-          <w:vertAlign w:val="superscript"/>
-        </w:rPr>
-        <w:instrText xml:space="preserve"> </w:instrText>
-      </w:r>
-      <w:r>
-        <w:rPr>
-          <w:vertAlign w:val="superscript"/>
-        </w:rPr>
-        <w:instrText xml:space="preserve"> \* MERGEFORMAT </w:instrText>
-      </w:r>
-      <w:r>
-        <w:rPr>
-          <w:vertAlign w:val="superscript"/>
-        </w:rPr>
-      </w:r>
-      <w:r>
-        <w:rPr>
-          <w:vertAlign w:val="superscript"/>
-        </w:rPr>
-        <w:fldChar w:fldCharType="separate"/>
-      </w:r>
-      <w:r>
-        <w:rPr>
-          <w:vertAlign w:val="superscript"/>
-        </w:rPr>
-        <w:t>(6)</w:t>
-      </w:r>
-      <w:r>
-        <w:rPr>
-          <w:vertAlign w:val="superscript"/>
-        </w:rPr>
-        <w:fldChar w:fldCharType="end"/>
-      </w:r>
-      <w:r>
-        <w:rPr>
-          <w:rFonts w:hint="eastAsia"/>
-        </w:rPr>
-        <w:t>。</w:t>
-      </w:r>
-      <w:r>
-        <w:rPr>
-          <w:rFonts w:hint="eastAsia"/>
-        </w:rPr>
-        <w:t>情報技術や</w:t>
-      </w:r>
-      <w:r>
-        <w:rPr>
-          <w:rFonts w:hint="eastAsia"/>
-        </w:rPr>
-        <w:t>通信</w:t>
-      </w:r>
-      <w:r>
-        <w:rPr>
-          <w:rFonts w:hint="eastAsia"/>
-        </w:rPr>
-        <w:t>ネットワークの発展は、</w:t>
-      </w:r>
-      <w:r>
-        <w:rPr>
-          <w:rFonts w:hint="eastAsia"/>
-        </w:rPr>
-        <w:t>これ</w:t>
-      </w:r>
-      <w:r>
-        <w:rPr>
-          <w:rFonts w:hint="eastAsia"/>
-        </w:rPr>
-        <w:t>を更に加速させている。</w:t>
-      </w:r>
-      <w:r>
-        <w:rPr>
-          <w:rFonts w:hint="eastAsia"/>
-        </w:rPr>
-        <w:t>その結果、システム間の</w:t>
-      </w:r>
-      <w:r>
-        <w:rPr>
-          <w:rStyle w:val="afd"/>
-          <w:rFonts w:hint="eastAsia"/>
-        </w:rPr>
-        <w:t>社会的包摂</w:t>
-      </w:r>
-      <w:r>
-        <w:rPr>
-          <w:rFonts w:hint="eastAsia"/>
-        </w:rPr>
-        <w:t>(inclusion)</w:t>
-      </w:r>
-      <w:r>
-        <w:rPr>
-          <w:rFonts w:hint="eastAsia"/>
-        </w:rPr>
-        <w:t>が</w:t>
-      </w:r>
-      <w:r>
-        <w:rPr>
-          <w:rFonts w:hint="eastAsia"/>
-        </w:rPr>
-        <w:t>緩む一方で</w:t>
-      </w:r>
-      <w:r>
-        <w:rPr>
-          <w:rFonts w:hint="eastAsia"/>
-        </w:rPr>
-        <w:t>、</w:t>
-      </w:r>
-      <w:r>
-        <w:rPr>
-          <w:rStyle w:val="afd"/>
-          <w:rFonts w:hint="eastAsia"/>
-        </w:rPr>
-        <w:t>社会的排除</w:t>
-      </w:r>
-      <w:r>
-        <w:rPr>
-          <w:rFonts w:hint="eastAsia"/>
-        </w:rPr>
-        <w:t>(exclusion)</w:t>
-      </w:r>
-      <w:r>
-        <w:rPr>
-          <w:rFonts w:hint="eastAsia"/>
-        </w:rPr>
-        <w:t>の</w:t>
-      </w:r>
-      <w:r>
-        <w:rPr>
-          <w:rFonts w:hint="eastAsia"/>
-        </w:rPr>
-        <w:t>領域で高度に統合されている</w:t>
-      </w:r>
-      <w:r>
-        <w:rPr>
-          <w:vertAlign w:val="superscript"/>
-        </w:rPr>
-        <w:fldChar w:fldCharType="begin"/>
-      </w:r>
-      <w:r>
-        <w:rPr>
-          <w:vertAlign w:val="superscript"/>
-        </w:rPr>
-        <w:instrText xml:space="preserve"> </w:instrText>
-      </w:r>
-      <w:r>
-        <w:rPr>
-          <w:rFonts w:hint="eastAsia"/>
-          <w:vertAlign w:val="superscript"/>
-        </w:rPr>
-        <w:instrText>REF _Ref450907970 \n \h</w:instrText>
-      </w:r>
-      <w:r>
-        <w:rPr>
-          <w:vertAlign w:val="superscript"/>
-        </w:rPr>
-        <w:instrText xml:space="preserve"> </w:instrText>
-      </w:r>
-      <w:r>
-        <w:rPr>
-          <w:vertAlign w:val="superscript"/>
-        </w:rPr>
-        <w:instrText xml:space="preserve"> \* MERGEFORMAT </w:instrText>
-      </w:r>
-      <w:r>
-        <w:rPr>
-          <w:vertAlign w:val="superscript"/>
-        </w:rPr>
-      </w:r>
-      <w:r>
-        <w:rPr>
-          <w:vertAlign w:val="superscript"/>
-        </w:rPr>
-        <w:fldChar w:fldCharType="separate"/>
-      </w:r>
-      <w:r>
-        <w:rPr>
-          <w:vertAlign w:val="superscript"/>
-        </w:rPr>
-        <w:t>(6)</w:t>
-      </w:r>
-      <w:r>
-        <w:rPr>
-          <w:vertAlign w:val="superscript"/>
-        </w:rPr>
-        <w:fldChar w:fldCharType="end"/>
-      </w:r>
-      <w:r>
-        <w:rPr>
-          <w:rFonts w:hint="eastAsia"/>
-        </w:rPr>
-        <w:t>。「炎上」やヘイトスピーチ</w:t>
-      </w:r>
-      <w:r>
-        <w:rPr>
-          <w:rFonts w:hint="eastAsia"/>
-        </w:rPr>
-        <w:t>、イスラム国</w:t>
-      </w:r>
-      <w:r>
-        <w:rPr>
-          <w:rFonts w:hint="eastAsia"/>
-        </w:rPr>
-        <w:t>など</w:t>
-      </w:r>
-      <w:r>
-        <w:rPr>
-          <w:rFonts w:hint="eastAsia"/>
-        </w:rPr>
-        <w:t>に代表される</w:t>
-      </w:r>
-      <w:r>
-        <w:rPr>
-          <w:rFonts w:hint="eastAsia"/>
-        </w:rPr>
-        <w:t>他者への</w:t>
-      </w:r>
-      <w:r>
-        <w:rPr>
-          <w:rFonts w:hint="eastAsia"/>
-        </w:rPr>
-        <w:t>過激</w:t>
-      </w:r>
-      <w:r>
-        <w:rPr>
-          <w:rFonts w:hint="eastAsia"/>
-        </w:rPr>
-        <w:t>な</w:t>
-      </w:r>
-      <w:r>
-        <w:rPr>
-          <w:rFonts w:hint="eastAsia"/>
-        </w:rPr>
-        <w:t>排除</w:t>
-      </w:r>
-      <w:r>
-        <w:rPr>
-          <w:rFonts w:hint="eastAsia"/>
-        </w:rPr>
-        <w:t>行動</w:t>
-      </w:r>
-      <w:r>
-        <w:rPr>
-          <w:rFonts w:hint="eastAsia"/>
-        </w:rPr>
-        <w:t>の他</w:t>
-      </w:r>
-      <w:r>
-        <w:rPr>
-          <w:rFonts w:hint="eastAsia"/>
-        </w:rPr>
-        <w:t>、</w:t>
-      </w:r>
-      <w:r>
-        <w:rPr>
-          <w:rFonts w:hint="eastAsia"/>
-        </w:rPr>
-        <w:t>セーフティネットの欠如による</w:t>
-      </w:r>
-      <w:r>
-        <w:rPr>
-          <w:rFonts w:hint="eastAsia"/>
-        </w:rPr>
-        <w:t>ホームレス</w:t>
-      </w:r>
-      <w:r>
-        <w:rPr>
-          <w:rFonts w:hint="eastAsia"/>
-        </w:rPr>
-        <w:t>の再就労問題</w:t>
-      </w:r>
-      <w:r>
-        <w:rPr>
-          <w:rFonts w:hint="eastAsia"/>
-        </w:rPr>
-        <w:t>や</w:t>
-      </w:r>
-      <w:r>
-        <w:rPr>
-          <w:rFonts w:hint="eastAsia"/>
-        </w:rPr>
-        <w:t>貧困</w:t>
-      </w:r>
-      <w:r>
-        <w:rPr>
-          <w:rFonts w:hint="eastAsia"/>
-        </w:rPr>
-        <w:t>家庭の</w:t>
-      </w:r>
-      <w:r>
-        <w:rPr>
-          <w:rFonts w:hint="eastAsia"/>
-        </w:rPr>
-        <w:t>問題が、ここに起因する。</w:t>
-      </w:r>
-    </w:p>
-    <w:p>
-      <w:pPr>
-        <w:pStyle w:val="ab"/>
-        <w:ind w:firstLine="198"/>
-      </w:pPr>
-      <w:r>
-        <w:rPr>
-          <w:rFonts w:hint="eastAsia"/>
-        </w:rPr>
-        <w:t>現代では</w:t>
-      </w:r>
-      <w:r>
-        <w:rPr>
-          <w:rFonts w:hint="eastAsia"/>
-        </w:rPr>
-        <w:t>情報機器や</w:t>
-      </w:r>
-      <w:r>
-        <w:rPr>
-          <w:rFonts w:hint="eastAsia"/>
-        </w:rPr>
-        <w:t>SNS</w:t>
-      </w:r>
-      <w:r>
-        <w:rPr>
-          <w:rFonts w:hint="eastAsia"/>
-        </w:rPr>
-        <w:t>の普及により、</w:t>
-      </w:r>
-      <w:r>
-        <w:rPr>
-          <w:rFonts w:hint="eastAsia"/>
-        </w:rPr>
-        <w:t>誰もが発信力</w:t>
-      </w:r>
-      <w:r>
-        <w:rPr>
-          <w:rFonts w:hint="eastAsia"/>
-        </w:rPr>
-        <w:t>と行動力</w:t>
-      </w:r>
-      <w:r>
-        <w:rPr>
-          <w:rFonts w:hint="eastAsia"/>
-        </w:rPr>
-        <w:t>を持つ</w:t>
-      </w:r>
-      <w:r>
-        <w:rPr>
-          <w:rFonts w:hint="eastAsia"/>
-        </w:rPr>
-        <w:t>。</w:t>
-      </w:r>
-      <w:r>
-        <w:rPr>
-          <w:rFonts w:hint="eastAsia"/>
-        </w:rPr>
-        <w:t>生徒には、</w:t>
-      </w:r>
-      <w:r>
-        <w:rPr>
-          <w:rFonts w:hint="eastAsia"/>
-        </w:rPr>
-        <w:t>能力と責任をもつ</w:t>
-      </w:r>
-      <w:r>
-        <w:rPr>
-          <w:rFonts w:hint="eastAsia"/>
-        </w:rPr>
-        <w:t>個人として、こうした問題</w:t>
-      </w:r>
-      <w:r>
-        <w:rPr>
-          <w:rFonts w:hint="eastAsia"/>
-        </w:rPr>
-        <w:t>に</w:t>
-      </w:r>
-      <w:r>
-        <w:rPr>
-          <w:rFonts w:hint="eastAsia"/>
-        </w:rPr>
-        <w:t>関心を持ち、</w:t>
-      </w:r>
-      <w:r>
-        <w:rPr>
-          <w:rFonts w:hint="eastAsia"/>
-        </w:rPr>
-        <w:t>解決へ</w:t>
-      </w:r>
-      <w:r>
-        <w:rPr>
-          <w:rFonts w:hint="eastAsia"/>
-        </w:rPr>
-        <w:t>向け</w:t>
-      </w:r>
-      <w:r>
-        <w:rPr>
-          <w:rFonts w:hint="eastAsia"/>
-        </w:rPr>
-        <w:t>主体的</w:t>
-      </w:r>
-      <w:r>
-        <w:rPr>
-          <w:rFonts w:hint="eastAsia"/>
-        </w:rPr>
-        <w:t>に</w:t>
-      </w:r>
-      <w:r>
-        <w:rPr>
-          <w:rFonts w:hint="eastAsia"/>
-        </w:rPr>
-        <w:t>参画</w:t>
-      </w:r>
-      <w:r>
-        <w:rPr>
-          <w:rFonts w:hint="eastAsia"/>
-        </w:rPr>
-        <w:t>すること</w:t>
-      </w:r>
-      <w:r>
-        <w:rPr>
-          <w:rFonts w:hint="eastAsia"/>
-        </w:rPr>
-        <w:t>が求められる。</w:t>
-      </w:r>
-    </w:p>
-    <w:p>
-      <w:pPr>
-        <w:pStyle w:val="ab"/>
-        <w:ind w:firstLine="198"/>
-      </w:pPr>
-      <w:r>
-        <w:rPr>
-          <w:rFonts w:hint="eastAsia"/>
-        </w:rPr>
-        <w:t>こうした高度な問題</w:t>
-      </w:r>
-      <w:r>
-        <w:rPr>
-          <w:rFonts w:hint="eastAsia"/>
-        </w:rPr>
-        <w:t>の解決</w:t>
-      </w:r>
-      <w:r>
-        <w:rPr>
-          <w:rFonts w:hint="eastAsia"/>
-        </w:rPr>
-        <w:t>には、これまで学んだ知識や方法</w:t>
-      </w:r>
-      <w:r>
-        <w:rPr>
-          <w:rFonts w:hint="eastAsia"/>
-        </w:rPr>
-        <w:t>を適用する</w:t>
-      </w:r>
-      <w:r>
-        <w:rPr>
-          <w:rFonts w:hint="eastAsia"/>
-        </w:rPr>
-        <w:t>だけでは不十分であ</w:t>
-      </w:r>
-      <w:r>
-        <w:rPr>
-          <w:rFonts w:hint="eastAsia"/>
-        </w:rPr>
-        <w:t>る。</w:t>
-      </w:r>
-      <w:r>
-        <w:rPr>
-          <w:rFonts w:hint="eastAsia"/>
-        </w:rPr>
-        <w:t>実践を交えつつ</w:t>
-      </w:r>
-      <w:r>
-        <w:rPr>
-          <w:rFonts w:hint="eastAsia"/>
-        </w:rPr>
-        <w:t>情報とコミュニケーション</w:t>
-      </w:r>
-      <w:r>
-        <w:rPr>
-          <w:rFonts w:hint="eastAsia"/>
-        </w:rPr>
-        <w:t>の視座から</w:t>
-      </w:r>
-      <w:r>
-        <w:rPr>
-          <w:rFonts w:hint="eastAsia"/>
-        </w:rPr>
-        <w:t>社会</w:t>
-      </w:r>
-      <w:r>
-        <w:rPr>
-          <w:rFonts w:hint="eastAsia"/>
-        </w:rPr>
-        <w:t>を</w:t>
-      </w:r>
-      <w:r>
-        <w:rPr>
-          <w:rFonts w:hint="eastAsia"/>
-        </w:rPr>
-        <w:t>科学的に</w:t>
-      </w:r>
-      <w:r>
-        <w:rPr>
-          <w:rFonts w:hint="eastAsia"/>
-        </w:rPr>
-        <w:t>理解し、</w:t>
-      </w:r>
-      <w:r>
-        <w:rPr>
-          <w:rFonts w:hint="eastAsia"/>
-        </w:rPr>
-        <w:t>社会</w:t>
-      </w:r>
-      <w:r>
-        <w:rPr>
-          <w:rFonts w:hint="eastAsia"/>
-        </w:rPr>
-        <w:t>の</w:t>
-      </w:r>
-      <w:r>
-        <w:rPr>
-          <w:rFonts w:hint="eastAsia"/>
-        </w:rPr>
-        <w:t>問題</w:t>
-      </w:r>
-      <w:r>
-        <w:rPr>
-          <w:rFonts w:hint="eastAsia"/>
-        </w:rPr>
-        <w:t>に取り組む</w:t>
-      </w:r>
-      <w:r>
-        <w:rPr>
-          <w:rFonts w:hint="eastAsia"/>
-        </w:rPr>
-        <w:t>科目</w:t>
-      </w:r>
-      <w:r>
-        <w:rPr>
-          <w:rFonts w:hint="eastAsia"/>
-        </w:rPr>
-        <w:t>と</w:t>
-      </w:r>
-      <w:r>
-        <w:rPr>
-          <w:rFonts w:hint="eastAsia"/>
-        </w:rPr>
-        <w:t>して、情報</w:t>
-      </w:r>
-      <w:r>
-        <w:rPr>
-          <w:rFonts w:hint="eastAsia"/>
-        </w:rPr>
-        <w:t>I</w:t>
-      </w:r>
-      <w:r>
-        <w:rPr>
-          <w:rFonts w:hint="eastAsia"/>
-        </w:rPr>
-        <w:t>を位置づける</w:t>
-      </w:r>
-      <w:r>
-        <w:rPr>
-          <w:rFonts w:hint="eastAsia"/>
-        </w:rPr>
-        <w:t>。</w:t>
-      </w:r>
-    </w:p>
-    <w:p>
-      <w:pPr>
-        <w:pStyle w:val="2"/>
-      </w:pPr>
-      <w:bookmarkStart w:id="1" w:name="_Ref455100390"/>
-      <w:r>
-        <w:rPr>
-          <w:rFonts w:hint="eastAsia"/>
-        </w:rPr>
-        <w:t>コミュニケーションと情報デザイン</w:t>
       </w:r>
       <w:bookmarkEnd w:id="1"/>
     </w:p>
     <w:p>
       <w:pPr>
-        <w:ind w:firstLineChars="100" w:firstLine="198"/>
-      </w:pPr>
-      <w:r>
-        <w:rPr>
-          <w:rFonts w:hint="eastAsia"/>
-        </w:rPr>
-        <w:t>まず基本的な</w:t>
-      </w:r>
-      <w:r>
-        <w:rPr>
-          <w:rFonts w:hint="eastAsia"/>
-        </w:rPr>
-        <w:t>内容</w:t>
-      </w:r>
-      <w:r>
-        <w:rPr>
-          <w:rFonts w:hint="eastAsia"/>
-        </w:rPr>
-        <w:t>として、情報、コミュニケーション、メディアの概念</w:t>
-      </w:r>
-      <w:r>
-        <w:rPr>
-          <w:rFonts w:hint="eastAsia"/>
-        </w:rPr>
-        <w:t>を扱う</w:t>
-      </w:r>
-      <w:r>
-        <w:rPr>
-          <w:rFonts w:hint="eastAsia"/>
-        </w:rPr>
-        <w:t>授業には</w:t>
+        <w:pStyle w:val="ab"/>
+        <w:ind w:firstLine="198"/>
+      </w:pPr>
+      <w:r>
+        <w:rPr>
+          <w:rFonts w:hint="eastAsia"/>
+        </w:rPr>
+        <w:t>現代の情報社会の問題を</w:t>
+      </w:r>
+      <w:r>
+        <w:rPr>
+          <w:rFonts w:hint="eastAsia"/>
+        </w:rPr>
+        <w:t>授業で扱う</w:t>
+      </w:r>
+      <w:r>
+        <w:rPr>
+          <w:rFonts w:hint="eastAsia"/>
+        </w:rPr>
+        <w:t>には、</w:t>
+      </w:r>
+      <w:r>
+        <w:rPr>
+          <w:rFonts w:hint="eastAsia"/>
+        </w:rPr>
+        <w:t>まず</w:t>
+      </w:r>
+      <w:r>
+        <w:rPr>
+          <w:rFonts w:hint="eastAsia"/>
+        </w:rPr>
+        <w:t>現代</w:t>
+      </w:r>
+      <w:r>
+        <w:rPr>
+          <w:rFonts w:hint="eastAsia"/>
+        </w:rPr>
+        <w:t>に対する</w:t>
+      </w:r>
+      <w:r>
+        <w:rPr>
+          <w:rFonts w:hint="eastAsia"/>
+        </w:rPr>
+        <w:t>認識</w:t>
+      </w:r>
+      <w:r>
+        <w:rPr>
+          <w:rFonts w:hint="eastAsia"/>
+        </w:rPr>
+        <w:t>の共有</w:t>
+      </w:r>
+      <w:r>
+        <w:rPr>
+          <w:rFonts w:hint="eastAsia"/>
+        </w:rPr>
+        <w:t>が必要である。</w:t>
+      </w:r>
+      <w:r>
+        <w:rPr>
+          <w:rFonts w:hint="eastAsia"/>
+        </w:rPr>
+        <w:t>Luhmann</w:t>
+      </w:r>
+      <w:r>
+        <w:rPr>
+          <w:rFonts w:hint="eastAsia"/>
+        </w:rPr>
+        <w:t>によれば、現代社会はシステムの</w:t>
+      </w:r>
+      <w:r>
+        <w:rPr>
+          <w:rStyle w:val="afd"/>
+          <w:rFonts w:hint="eastAsia"/>
+        </w:rPr>
+        <w:t>機能的分化</w:t>
+      </w:r>
+      <w:r>
+        <w:rPr>
+          <w:rFonts w:hint="eastAsia"/>
+        </w:rPr>
+        <w:t>が進み、各システムが高度</w:t>
+      </w:r>
+      <w:r>
+        <w:rPr>
+          <w:rFonts w:hint="eastAsia"/>
+        </w:rPr>
+        <w:t>に</w:t>
+      </w:r>
+      <w:r>
+        <w:rPr>
+          <w:rFonts w:hint="eastAsia"/>
+        </w:rPr>
+        <w:t>専門</w:t>
+      </w:r>
+      <w:r>
+        <w:rPr>
+          <w:rFonts w:hint="eastAsia"/>
+        </w:rPr>
+        <w:t>化して</w:t>
+      </w:r>
+      <w:r>
+        <w:rPr>
+          <w:rFonts w:hint="eastAsia"/>
+        </w:rPr>
+        <w:t>いる</w:t>
+      </w:r>
+      <w:r>
+        <w:rPr>
+          <w:vertAlign w:val="superscript"/>
+        </w:rPr>
+        <w:fldChar w:fldCharType="begin"/>
+      </w:r>
+      <w:r>
+        <w:rPr>
+          <w:vertAlign w:val="superscript"/>
+        </w:rPr>
+        <w:instrText xml:space="preserve"> </w:instrText>
+      </w:r>
+      <w:r>
+        <w:rPr>
+          <w:rFonts w:hint="eastAsia"/>
+          <w:vertAlign w:val="superscript"/>
+        </w:rPr>
+        <w:instrText>REF _Ref450907970 \n \h</w:instrText>
+      </w:r>
+      <w:r>
+        <w:rPr>
+          <w:vertAlign w:val="superscript"/>
+        </w:rPr>
+        <w:instrText xml:space="preserve"> </w:instrText>
+      </w:r>
+      <w:r>
+        <w:rPr>
+          <w:vertAlign w:val="superscript"/>
+        </w:rPr>
+        <w:instrText xml:space="preserve"> \* MERGEFORMAT </w:instrText>
+      </w:r>
+      <w:r>
+        <w:rPr>
+          <w:vertAlign w:val="superscript"/>
+        </w:rPr>
+      </w:r>
+      <w:r>
+        <w:rPr>
+          <w:vertAlign w:val="superscript"/>
+        </w:rPr>
+        <w:fldChar w:fldCharType="separate"/>
+      </w:r>
+      <w:r>
+        <w:rPr>
+          <w:vertAlign w:val="superscript"/>
+        </w:rPr>
+        <w:t>(6)</w:t>
+      </w:r>
+      <w:r>
+        <w:rPr>
+          <w:vertAlign w:val="superscript"/>
+        </w:rPr>
+        <w:fldChar w:fldCharType="end"/>
+      </w:r>
+      <w:r>
+        <w:rPr>
+          <w:rFonts w:hint="eastAsia"/>
+        </w:rPr>
+        <w:t>。</w:t>
+      </w:r>
+      <w:r>
+        <w:rPr>
+          <w:rFonts w:hint="eastAsia"/>
+        </w:rPr>
+        <w:t>情報技術や</w:t>
+      </w:r>
+      <w:r>
+        <w:rPr>
+          <w:rFonts w:hint="eastAsia"/>
+        </w:rPr>
+        <w:t>通信</w:t>
+      </w:r>
+      <w:r>
+        <w:rPr>
+          <w:rFonts w:hint="eastAsia"/>
+        </w:rPr>
+        <w:t>ネットワークの発展は、</w:t>
+      </w:r>
+      <w:r>
+        <w:rPr>
+          <w:rFonts w:hint="eastAsia"/>
+        </w:rPr>
+        <w:t>これ</w:t>
+      </w:r>
+      <w:r>
+        <w:rPr>
+          <w:rFonts w:hint="eastAsia"/>
+        </w:rPr>
+        <w:t>を更に加速させている。</w:t>
+      </w:r>
+      <w:r>
+        <w:rPr>
+          <w:rFonts w:hint="eastAsia"/>
+        </w:rPr>
+        <w:t>その結果、システム間の</w:t>
+      </w:r>
+      <w:r>
+        <w:rPr>
+          <w:rStyle w:val="afd"/>
+          <w:rFonts w:hint="eastAsia"/>
+        </w:rPr>
+        <w:t>社会的包摂</w:t>
+      </w:r>
+      <w:r>
+        <w:rPr>
+          <w:rFonts w:hint="eastAsia"/>
+        </w:rPr>
+        <w:t>(inclusion)</w:t>
+      </w:r>
+      <w:r>
+        <w:rPr>
+          <w:rFonts w:hint="eastAsia"/>
+        </w:rPr>
+        <w:t>が</w:t>
+      </w:r>
+      <w:r>
+        <w:rPr>
+          <w:rFonts w:hint="eastAsia"/>
+        </w:rPr>
+        <w:t>緩む一方で</w:t>
       </w:r>
       <w:r>
         <w:rPr>
@@ -2195,21 +1682,28 @@
       </w:r>
       <w:r>
         <w:rPr>
-          <w:rFonts w:hint="eastAsia"/>
-        </w:rPr>
-        <w:t>社会学</w:t>
-      </w:r>
-      <w:r>
-        <w:rPr>
-          <w:rFonts w:hint="eastAsia"/>
-        </w:rPr>
-        <w:t>と基礎情報学に基づく</w:t>
-      </w:r>
-      <w:r>
-        <w:rPr>
-          <w:rFonts w:hint="eastAsia"/>
-        </w:rPr>
-        <w:t>筆者らの実践がある</w:t>
+          <w:rStyle w:val="afd"/>
+          <w:rFonts w:hint="eastAsia"/>
+        </w:rPr>
+        <w:t>社会的排除</w:t>
+      </w:r>
+      <w:r>
+        <w:rPr>
+          <w:rFonts w:hint="eastAsia"/>
+        </w:rPr>
+        <w:t>(exclusion)</w:t>
+      </w:r>
+      <w:r>
+        <w:rPr>
+          <w:rFonts w:hint="eastAsia"/>
+        </w:rPr>
+        <w:t>の</w:t>
+      </w:r>
+      <w:r>
+        <w:rPr>
+          <w:rFonts w:hint="eastAsia"/>
+        </w:rPr>
+        <w:t>領域で高度に統合されている</w:t>
       </w:r>
       <w:r>
         <w:rPr>
@@ -2228,7 +1722,7 @@
           <w:rFonts w:hint="eastAsia"/>
           <w:vertAlign w:val="superscript"/>
         </w:rPr>
-        <w:instrText>REF _Ref451073110 \n \h</w:instrText>
+        <w:instrText>REF _Ref450907970 \n \h</w:instrText>
       </w:r>
       <w:r>
         <w:rPr>
@@ -2257,7 +1751,7 @@
         <w:rPr>
           <w:vertAlign w:val="superscript"/>
         </w:rPr>
-        <w:t>(7)</w:t>
+        <w:t>(6)</w:t>
       </w:r>
       <w:r>
         <w:rPr>
@@ -2267,495 +1761,987 @@
       </w:r>
       <w:r>
         <w:rPr>
-          <w:vertAlign w:val="superscript"/>
-        </w:rPr>
-        <w:fldChar w:fldCharType="begin"/>
-      </w:r>
-      <w:r>
-        <w:rPr>
-          <w:vertAlign w:val="superscript"/>
-        </w:rPr>
-        <w:instrText xml:space="preserve"> REF _Ref455087274 \n \h </w:instrText>
-      </w:r>
-      <w:r>
-        <w:rPr>
-          <w:vertAlign w:val="superscript"/>
-        </w:rPr>
-      </w:r>
-      <w:r>
-        <w:rPr>
-          <w:vertAlign w:val="superscript"/>
-        </w:rPr>
-        <w:fldChar w:fldCharType="separate"/>
-      </w:r>
-      <w:r>
-        <w:rPr>
-          <w:vertAlign w:val="superscript"/>
-        </w:rPr>
-        <w:t>(8)</w:t>
-      </w:r>
-      <w:r>
-        <w:rPr>
-          <w:vertAlign w:val="superscript"/>
-        </w:rPr>
-        <w:fldChar w:fldCharType="end"/>
-      </w:r>
-      <w:r>
-        <w:rPr>
-          <w:vertAlign w:val="superscript"/>
-        </w:rPr>
-        <w:fldChar w:fldCharType="begin"/>
-      </w:r>
-      <w:r>
-        <w:rPr>
-          <w:vertAlign w:val="superscript"/>
-        </w:rPr>
-        <w:instrText xml:space="preserve"> REF _Ref455087276 \n \h </w:instrText>
-      </w:r>
-      <w:r>
-        <w:rPr>
-          <w:vertAlign w:val="superscript"/>
-        </w:rPr>
-      </w:r>
-      <w:r>
-        <w:rPr>
-          <w:vertAlign w:val="superscript"/>
-        </w:rPr>
-        <w:fldChar w:fldCharType="separate"/>
-      </w:r>
-      <w:r>
-        <w:rPr>
-          <w:vertAlign w:val="superscript"/>
-        </w:rPr>
-        <w:t>(9)</w:t>
-      </w:r>
-      <w:r>
-        <w:rPr>
-          <w:vertAlign w:val="superscript"/>
-        </w:rPr>
-        <w:fldChar w:fldCharType="end"/>
-      </w:r>
-      <w:r>
-        <w:rPr>
-          <w:rFonts w:hint="eastAsia"/>
-        </w:rPr>
-        <w:t>。</w:t>
-      </w:r>
-      <w:r>
-        <w:rPr>
-          <w:rFonts w:hint="eastAsia"/>
-        </w:rPr>
-        <w:t>ここでは、生命の内部</w:t>
-      </w:r>
-      <w:r>
-        <w:rPr>
-          <w:rFonts w:hint="eastAsia"/>
-        </w:rPr>
-        <w:t>(in)</w:t>
-      </w:r>
-      <w:r>
-        <w:rPr>
-          <w:rFonts w:hint="eastAsia"/>
-        </w:rPr>
-        <w:t>に意味を</w:t>
-      </w:r>
-      <w:r>
-        <w:rPr>
-          <w:rFonts w:hint="eastAsia"/>
-        </w:rPr>
-        <w:t>形成</w:t>
-      </w:r>
-      <w:r>
-        <w:rPr>
-          <w:rFonts w:hint="eastAsia"/>
-        </w:rPr>
-        <w:t>させる</w:t>
-      </w:r>
-      <w:r>
-        <w:rPr>
-          <w:rFonts w:hint="eastAsia"/>
-        </w:rPr>
-        <w:t>(form)</w:t>
-      </w:r>
-      <w:r>
-        <w:rPr>
-          <w:rFonts w:hint="eastAsia"/>
-        </w:rPr>
-        <w:t>ものとして</w:t>
-      </w:r>
-      <w:r>
-        <w:rPr>
-          <w:rStyle w:val="afd"/>
-          <w:rFonts w:hint="eastAsia"/>
-        </w:rPr>
-        <w:t>情報</w:t>
-      </w:r>
-      <w:r>
-        <w:rPr>
-          <w:rFonts w:hint="eastAsia"/>
-        </w:rPr>
-        <w:t>(information)</w:t>
-      </w:r>
-      <w:r>
-        <w:rPr>
-          <w:rFonts w:hint="eastAsia"/>
-        </w:rPr>
-        <w:t>を定義し、生命情報・社会情報・機械情報の</w:t>
-      </w:r>
-      <w:r>
-        <w:rPr>
-          <w:rFonts w:hint="eastAsia"/>
-        </w:rPr>
-        <w:t>3</w:t>
-      </w:r>
-      <w:r>
-        <w:rPr>
-          <w:rFonts w:hint="eastAsia"/>
-        </w:rPr>
-        <w:t>種</w:t>
-      </w:r>
-      <w:r>
-        <w:rPr>
-          <w:rFonts w:hint="eastAsia"/>
-        </w:rPr>
-        <w:t>を示す。</w:t>
-      </w:r>
-      <w:r>
-        <w:rPr>
-          <w:rStyle w:val="afd"/>
-          <w:rFonts w:hint="eastAsia"/>
-        </w:rPr>
-        <w:t>個人情報</w:t>
-      </w:r>
-      <w:r>
-        <w:rPr>
-          <w:rFonts w:hint="eastAsia"/>
-        </w:rPr>
-        <w:t>は特定の個人を想起させる情報、</w:t>
-      </w:r>
-      <w:r>
-        <w:rPr>
-          <w:rStyle w:val="afd"/>
-          <w:rFonts w:hint="eastAsia"/>
-        </w:rPr>
-        <w:t>暗号</w:t>
-      </w:r>
-      <w:r>
-        <w:rPr>
-          <w:rFonts w:hint="eastAsia"/>
-        </w:rPr>
-        <w:t>は、</w:t>
-      </w:r>
-      <w:r>
-        <w:rPr>
-          <w:rFonts w:hint="eastAsia"/>
-        </w:rPr>
-        <w:t>機械情報へ</w:t>
-      </w:r>
-      <w:r>
-        <w:rPr>
-          <w:rFonts w:hint="eastAsia"/>
-        </w:rPr>
-        <w:t>強制的に変化させた社会情報</w:t>
-      </w:r>
-      <w:r>
-        <w:rPr>
-          <w:rFonts w:hint="eastAsia"/>
-        </w:rPr>
-        <w:t>であ</w:t>
-      </w:r>
-      <w:r>
-        <w:rPr>
-          <w:rFonts w:hint="eastAsia"/>
-        </w:rPr>
-        <w:t>る</w:t>
-      </w:r>
-      <w:r>
-        <w:rPr>
-          <w:rFonts w:hint="eastAsia"/>
-        </w:rPr>
-        <w:t>。</w:t>
-      </w:r>
-      <w:r>
-        <w:rPr>
-          <w:rFonts w:hint="eastAsia"/>
-        </w:rPr>
-        <w:t>その上で</w:t>
-      </w:r>
-      <w:r>
-        <w:rPr>
-          <w:rFonts w:hint="eastAsia"/>
-        </w:rPr>
-        <w:t>Luhmann</w:t>
-      </w:r>
-      <w:r>
-        <w:rPr>
-          <w:rFonts w:hint="eastAsia"/>
-        </w:rPr>
-        <w:t>の</w:t>
-      </w:r>
-      <w:r>
-        <w:rPr>
-          <w:rStyle w:val="afd"/>
-          <w:rFonts w:hint="eastAsia"/>
-        </w:rPr>
-        <w:t>コミュニケーション</w:t>
-      </w:r>
-      <w:r>
-        <w:rPr>
-          <w:rFonts w:hint="eastAsia"/>
-        </w:rPr>
-        <w:t>・モデルを修正した、</w:t>
-      </w:r>
-      <w:r>
-        <w:rPr>
-          <w:rFonts w:hint="eastAsia"/>
-        </w:rPr>
-        <w:t>(</w:t>
-      </w:r>
-      <w:r>
-        <w:rPr>
-          <w:rFonts w:hint="eastAsia"/>
-        </w:rPr>
-        <w:t>生命</w:t>
-      </w:r>
-      <w:r>
-        <w:rPr>
-          <w:rFonts w:hint="eastAsia"/>
-        </w:rPr>
-        <w:t>)</w:t>
-      </w:r>
-      <w:r>
-        <w:rPr>
-          <w:rFonts w:hint="eastAsia"/>
-        </w:rPr>
-        <w:t>情報の選択、表現の選択</w:t>
-      </w:r>
-      <w:r>
-        <w:rPr>
-          <w:rFonts w:hint="eastAsia"/>
-        </w:rPr>
-        <w:t>(</w:t>
-      </w:r>
-      <w:r>
-        <w:rPr>
-          <w:rStyle w:val="afd"/>
-          <w:rFonts w:hint="eastAsia"/>
-        </w:rPr>
-        <w:t>デザイン</w:t>
-      </w:r>
-      <w:r>
-        <w:rPr>
-          <w:rFonts w:hint="eastAsia"/>
-        </w:rPr>
-        <w:t>)</w:t>
-      </w:r>
-      <w:r>
-        <w:rPr>
-          <w:rFonts w:hint="eastAsia"/>
-        </w:rPr>
-        <w:t>、理解の選択、理解の受容の選択からなるモデルを示す。</w:t>
-      </w:r>
-      <w:r>
-        <w:rPr>
-          <w:rFonts w:hint="eastAsia"/>
-        </w:rPr>
-        <w:t>コミュニケーションを媒介するものとして</w:t>
-      </w:r>
-      <w:r>
-        <w:rPr>
-          <w:rStyle w:val="afd"/>
-          <w:rFonts w:hint="eastAsia"/>
-        </w:rPr>
-        <w:t>メディア</w:t>
-      </w:r>
-      <w:r>
-        <w:t>(media)</w:t>
-      </w:r>
-      <w:r>
-        <w:rPr>
-          <w:rFonts w:hint="eastAsia"/>
-        </w:rPr>
-        <w:t>を</w:t>
-      </w:r>
-      <w:r>
-        <w:rPr>
-          <w:rFonts w:hint="eastAsia"/>
-        </w:rPr>
-        <w:t>定義し、伝播メディアと成果メディアの役割</w:t>
-      </w:r>
-      <w:r>
-        <w:rPr>
-          <w:rFonts w:hint="eastAsia"/>
-        </w:rPr>
-        <w:t>と特性</w:t>
-      </w:r>
-      <w:r>
-        <w:rPr>
-          <w:rFonts w:hint="eastAsia"/>
-        </w:rPr>
-        <w:t>を示す。</w:t>
-      </w:r>
-      <w:r>
-        <w:rPr>
-          <w:rFonts w:hint="eastAsia"/>
-        </w:rPr>
-        <w:t>以上</w:t>
-      </w:r>
-      <w:r>
-        <w:rPr>
-          <w:rFonts w:hint="eastAsia"/>
-        </w:rPr>
-        <w:t>をまとめて</w:t>
-      </w:r>
-      <w:r>
-        <w:fldChar w:fldCharType="begin"/>
-      </w:r>
-      <w:r>
-        <w:instrText xml:space="preserve"> </w:instrText>
-      </w:r>
-      <w:r>
-        <w:rPr>
-          <w:rFonts w:hint="eastAsia"/>
-        </w:rPr>
-        <w:instrText>REF _Ref454632535 \h</w:instrText>
-      </w:r>
-      <w:r>
-        <w:instrText xml:space="preserve"> </w:instrText>
-      </w:r>
-      <w:r>
-        <w:fldChar w:fldCharType="separate"/>
-      </w:r>
-      <w:r>
-        <w:rPr>
-          <w:rFonts w:hint="eastAsia"/>
-        </w:rPr>
-        <w:t>図</w:t>
-      </w:r>
-      <w:r>
-        <w:rPr>
-          <w:noProof/>
-        </w:rPr>
-        <w:t>1</w:t>
-      </w:r>
-      <w:r>
-        <w:fldChar w:fldCharType="end"/>
-      </w:r>
-      <w:r>
-        <w:rPr>
-          <w:rFonts w:hint="eastAsia"/>
-        </w:rPr>
-        <w:t>に示す。</w:t>
-      </w:r>
-      <w:r>
-        <w:rPr>
-          <w:rFonts w:hint="eastAsia"/>
-        </w:rPr>
-        <w:t>特に、</w:t>
-      </w:r>
-      <w:r>
-        <w:rPr>
-          <w:rFonts w:hint="eastAsia"/>
-        </w:rPr>
-        <w:t>コミュニケーションの送り手と受け手</w:t>
-      </w:r>
-      <w:r>
-        <w:rPr>
-          <w:rFonts w:hint="eastAsia"/>
-        </w:rPr>
-        <w:t>(</w:t>
-      </w:r>
-      <w:r>
-        <w:fldChar w:fldCharType="begin"/>
-      </w:r>
-      <w:r>
-        <w:instrText xml:space="preserve"> </w:instrText>
-      </w:r>
-      <w:r>
-        <w:rPr>
-          <w:rFonts w:hint="eastAsia"/>
-        </w:rPr>
-        <w:instrText>REF _Ref454632535 \h</w:instrText>
-      </w:r>
-      <w:r>
-        <w:instrText xml:space="preserve"> </w:instrText>
-      </w:r>
-      <w:r>
-        <w:fldChar w:fldCharType="separate"/>
-      </w:r>
-      <w:r>
-        <w:rPr>
-          <w:rFonts w:hint="eastAsia"/>
-        </w:rPr>
-        <w:t>図</w:t>
-      </w:r>
-      <w:r>
-        <w:rPr>
-          <w:noProof/>
-        </w:rPr>
-        <w:t>1</w:t>
-      </w:r>
-      <w:r>
-        <w:fldChar w:fldCharType="end"/>
-      </w:r>
-      <w:r>
-        <w:rPr>
-          <w:rFonts w:hint="eastAsia"/>
-        </w:rPr>
-        <w:t>での</w:t>
-      </w:r>
-      <w:r>
-        <w:rPr>
-          <w:rFonts w:hint="eastAsia"/>
-        </w:rPr>
-        <w:t>点線の円内</w:t>
-      </w:r>
-      <w:r>
-        <w:rPr>
-          <w:rFonts w:hint="eastAsia"/>
-        </w:rPr>
-        <w:t>)</w:t>
-      </w:r>
-      <w:r>
-        <w:rPr>
-          <w:rFonts w:hint="eastAsia"/>
-        </w:rPr>
-        <w:t>としての能力を</w:t>
-      </w:r>
-      <w:r>
-        <w:rPr>
-          <w:rStyle w:val="afd"/>
-          <w:rFonts w:hint="eastAsia"/>
-        </w:rPr>
-        <w:t>メディア・リテラシー</w:t>
-      </w:r>
-      <w:r>
-        <w:rPr>
-          <w:rFonts w:hint="eastAsia"/>
-        </w:rPr>
-        <w:t>(media literacy)</w:t>
-      </w:r>
-      <w:r>
-        <w:rPr>
-          <w:rFonts w:hint="eastAsia"/>
-        </w:rPr>
-        <w:t>と</w:t>
-      </w:r>
-      <w:r>
-        <w:rPr>
-          <w:rFonts w:hint="eastAsia"/>
-        </w:rPr>
-        <w:t>総称する</w:t>
-      </w:r>
-      <w:r>
-        <w:rPr>
-          <w:rFonts w:hint="eastAsia"/>
-        </w:rPr>
-        <w:t>。</w:t>
+          <w:rFonts w:hint="eastAsia"/>
+        </w:rPr>
+        <w:t>。「炎上」やヘイトスピーチ</w:t>
+      </w:r>
+      <w:r>
+        <w:rPr>
+          <w:rFonts w:hint="eastAsia"/>
+        </w:rPr>
+        <w:t>、イスラム国</w:t>
+      </w:r>
+      <w:r>
+        <w:rPr>
+          <w:rFonts w:hint="eastAsia"/>
+        </w:rPr>
+        <w:t>など</w:t>
+      </w:r>
+      <w:r>
+        <w:rPr>
+          <w:rFonts w:hint="eastAsia"/>
+        </w:rPr>
+        <w:t>に代表される</w:t>
+      </w:r>
+      <w:r>
+        <w:rPr>
+          <w:rFonts w:hint="eastAsia"/>
+        </w:rPr>
+        <w:t>他者への</w:t>
+      </w:r>
+      <w:r>
+        <w:rPr>
+          <w:rFonts w:hint="eastAsia"/>
+        </w:rPr>
+        <w:t>過激</w:t>
+      </w:r>
+      <w:r>
+        <w:rPr>
+          <w:rFonts w:hint="eastAsia"/>
+        </w:rPr>
+        <w:t>な</w:t>
+      </w:r>
+      <w:r>
+        <w:rPr>
+          <w:rFonts w:hint="eastAsia"/>
+        </w:rPr>
+        <w:t>排除</w:t>
+      </w:r>
+      <w:r>
+        <w:rPr>
+          <w:rFonts w:hint="eastAsia"/>
+        </w:rPr>
+        <w:t>行動</w:t>
+      </w:r>
+      <w:r>
+        <w:rPr>
+          <w:rFonts w:hint="eastAsia"/>
+        </w:rPr>
+        <w:t>の他</w:t>
+      </w:r>
+      <w:r>
+        <w:rPr>
+          <w:rFonts w:hint="eastAsia"/>
+        </w:rPr>
+        <w:t>、</w:t>
+      </w:r>
+      <w:r>
+        <w:rPr>
+          <w:rFonts w:hint="eastAsia"/>
+        </w:rPr>
+        <w:t>セーフティネットの欠如による</w:t>
+      </w:r>
+      <w:r>
+        <w:rPr>
+          <w:rFonts w:hint="eastAsia"/>
+        </w:rPr>
+        <w:t>ホームレス</w:t>
+      </w:r>
+      <w:r>
+        <w:rPr>
+          <w:rFonts w:hint="eastAsia"/>
+        </w:rPr>
+        <w:t>の再就労問題</w:t>
+      </w:r>
+      <w:r>
+        <w:rPr>
+          <w:rFonts w:hint="eastAsia"/>
+        </w:rPr>
+        <w:t>や</w:t>
+      </w:r>
+      <w:r>
+        <w:rPr>
+          <w:rFonts w:hint="eastAsia"/>
+        </w:rPr>
+        <w:t>貧困</w:t>
+      </w:r>
+      <w:r>
+        <w:rPr>
+          <w:rFonts w:hint="eastAsia"/>
+        </w:rPr>
+        <w:t>家庭の</w:t>
+      </w:r>
+      <w:r>
+        <w:rPr>
+          <w:rFonts w:hint="eastAsia"/>
+        </w:rPr>
+        <w:t>問題が、ここに起因する。</w:t>
       </w:r>
     </w:p>
     <w:p>
       <w:pPr>
+        <w:pStyle w:val="ab"/>
+        <w:ind w:firstLine="198"/>
+      </w:pPr>
+      <w:r>
+        <w:rPr>
+          <w:rFonts w:hint="eastAsia"/>
+        </w:rPr>
+        <w:t>現代では</w:t>
+      </w:r>
+      <w:r>
+        <w:rPr>
+          <w:rFonts w:hint="eastAsia"/>
+        </w:rPr>
+        <w:t>情報機器や</w:t>
+      </w:r>
+      <w:r>
+        <w:rPr>
+          <w:rFonts w:hint="eastAsia"/>
+        </w:rPr>
+        <w:t>SNS</w:t>
+      </w:r>
+      <w:r>
+        <w:rPr>
+          <w:rFonts w:hint="eastAsia"/>
+        </w:rPr>
+        <w:t>の普及により、</w:t>
+      </w:r>
+      <w:r>
+        <w:rPr>
+          <w:rFonts w:hint="eastAsia"/>
+        </w:rPr>
+        <w:t>誰もが発信力</w:t>
+      </w:r>
+      <w:r>
+        <w:rPr>
+          <w:rFonts w:hint="eastAsia"/>
+        </w:rPr>
+        <w:t>と行動力</w:t>
+      </w:r>
+      <w:r>
+        <w:rPr>
+          <w:rFonts w:hint="eastAsia"/>
+        </w:rPr>
+        <w:t>を持つ</w:t>
+      </w:r>
+      <w:r>
+        <w:rPr>
+          <w:rFonts w:hint="eastAsia"/>
+        </w:rPr>
+        <w:t>。</w:t>
+      </w:r>
+      <w:r>
+        <w:rPr>
+          <w:rFonts w:hint="eastAsia"/>
+        </w:rPr>
+        <w:t>生徒には、</w:t>
+      </w:r>
+      <w:r>
+        <w:rPr>
+          <w:rFonts w:hint="eastAsia"/>
+        </w:rPr>
+        <w:t>能力と責任をもつ</w:t>
+      </w:r>
+      <w:r>
+        <w:rPr>
+          <w:rFonts w:hint="eastAsia"/>
+        </w:rPr>
+        <w:t>個人として、こうした問題</w:t>
+      </w:r>
+      <w:r>
+        <w:rPr>
+          <w:rFonts w:hint="eastAsia"/>
+        </w:rPr>
+        <w:t>に</w:t>
+      </w:r>
+      <w:r>
+        <w:rPr>
+          <w:rFonts w:hint="eastAsia"/>
+        </w:rPr>
+        <w:t>関心を持ち、</w:t>
+      </w:r>
+      <w:r>
+        <w:rPr>
+          <w:rFonts w:hint="eastAsia"/>
+        </w:rPr>
+        <w:t>解決へ</w:t>
+      </w:r>
+      <w:r>
+        <w:rPr>
+          <w:rFonts w:hint="eastAsia"/>
+        </w:rPr>
+        <w:t>向け</w:t>
+      </w:r>
+      <w:r>
+        <w:rPr>
+          <w:rFonts w:hint="eastAsia"/>
+        </w:rPr>
+        <w:t>主体的</w:t>
+      </w:r>
+      <w:r>
+        <w:rPr>
+          <w:rFonts w:hint="eastAsia"/>
+        </w:rPr>
+        <w:t>に</w:t>
+      </w:r>
+      <w:r>
+        <w:rPr>
+          <w:rFonts w:hint="eastAsia"/>
+        </w:rPr>
+        <w:t>参画</w:t>
+      </w:r>
+      <w:r>
+        <w:rPr>
+          <w:rFonts w:hint="eastAsia"/>
+        </w:rPr>
+        <w:t>すること</w:t>
+      </w:r>
+      <w:r>
+        <w:rPr>
+          <w:rFonts w:hint="eastAsia"/>
+        </w:rPr>
+        <w:t>が求められる。</w:t>
+      </w:r>
+    </w:p>
+    <w:p>
+      <w:pPr>
+        <w:pStyle w:val="ab"/>
+        <w:ind w:firstLine="198"/>
+      </w:pPr>
+      <w:r>
+        <w:rPr>
+          <w:rFonts w:hint="eastAsia"/>
+        </w:rPr>
+        <w:t>こうした高度な問題</w:t>
+      </w:r>
+      <w:r>
+        <w:rPr>
+          <w:rFonts w:hint="eastAsia"/>
+        </w:rPr>
+        <w:t>の解決</w:t>
+      </w:r>
+      <w:r>
+        <w:rPr>
+          <w:rFonts w:hint="eastAsia"/>
+        </w:rPr>
+        <w:t>には、これまで学んだ知識や方法</w:t>
+      </w:r>
+      <w:r>
+        <w:rPr>
+          <w:rFonts w:hint="eastAsia"/>
+        </w:rPr>
+        <w:t>を適用する</w:t>
+      </w:r>
+      <w:r>
+        <w:rPr>
+          <w:rFonts w:hint="eastAsia"/>
+        </w:rPr>
+        <w:t>だけでは不十分であ</w:t>
+      </w:r>
+      <w:r>
+        <w:rPr>
+          <w:rFonts w:hint="eastAsia"/>
+        </w:rPr>
+        <w:t>る。</w:t>
+      </w:r>
+      <w:r>
+        <w:rPr>
+          <w:rFonts w:hint="eastAsia"/>
+        </w:rPr>
+        <w:t>実践を交えつつ</w:t>
+      </w:r>
+      <w:r>
+        <w:rPr>
+          <w:rFonts w:hint="eastAsia"/>
+        </w:rPr>
+        <w:t>情報とコミュニケーション</w:t>
+      </w:r>
+      <w:r>
+        <w:rPr>
+          <w:rFonts w:hint="eastAsia"/>
+        </w:rPr>
+        <w:t>の視座から</w:t>
+      </w:r>
+      <w:r>
+        <w:rPr>
+          <w:rFonts w:hint="eastAsia"/>
+        </w:rPr>
+        <w:t>社会</w:t>
+      </w:r>
+      <w:r>
+        <w:rPr>
+          <w:rFonts w:hint="eastAsia"/>
+        </w:rPr>
+        <w:t>を</w:t>
+      </w:r>
+      <w:r>
+        <w:rPr>
+          <w:rFonts w:hint="eastAsia"/>
+        </w:rPr>
+        <w:t>科学的に</w:t>
+      </w:r>
+      <w:r>
+        <w:rPr>
+          <w:rFonts w:hint="eastAsia"/>
+        </w:rPr>
+        <w:t>理解し、</w:t>
+      </w:r>
+      <w:r>
+        <w:rPr>
+          <w:rFonts w:hint="eastAsia"/>
+        </w:rPr>
+        <w:t>社会</w:t>
+      </w:r>
+      <w:r>
+        <w:rPr>
+          <w:rFonts w:hint="eastAsia"/>
+        </w:rPr>
+        <w:t>の</w:t>
+      </w:r>
+      <w:r>
+        <w:rPr>
+          <w:rFonts w:hint="eastAsia"/>
+        </w:rPr>
+        <w:t>問題</w:t>
+      </w:r>
+      <w:r>
+        <w:rPr>
+          <w:rFonts w:hint="eastAsia"/>
+        </w:rPr>
+        <w:t>に取り組む</w:t>
+      </w:r>
+      <w:r>
+        <w:rPr>
+          <w:rFonts w:hint="eastAsia"/>
+        </w:rPr>
+        <w:t>科目</w:t>
+      </w:r>
+      <w:r>
+        <w:rPr>
+          <w:rFonts w:hint="eastAsia"/>
+        </w:rPr>
+        <w:t>と</w:t>
+      </w:r>
+      <w:r>
+        <w:rPr>
+          <w:rFonts w:hint="eastAsia"/>
+        </w:rPr>
+        <w:t>して、情報</w:t>
+      </w:r>
+      <w:r>
+        <w:rPr>
+          <w:rFonts w:hint="eastAsia"/>
+        </w:rPr>
+        <w:t>I</w:t>
+      </w:r>
+      <w:r>
+        <w:rPr>
+          <w:rFonts w:hint="eastAsia"/>
+        </w:rPr>
+        <w:t>を位置づける</w:t>
+      </w:r>
+      <w:r>
+        <w:rPr>
+          <w:rFonts w:hint="eastAsia"/>
+        </w:rPr>
+        <w:t>。</w:t>
+      </w:r>
+    </w:p>
+    <w:p>
+      <w:pPr>
+        <w:pStyle w:val="2"/>
+      </w:pPr>
+      <w:bookmarkStart w:id="2" w:name="_Ref455100390"/>
+      <w:r>
+        <w:rPr>
+          <w:rFonts w:hint="eastAsia"/>
+        </w:rPr>
+        <w:t>コミュニケーションと情報デザイン</w:t>
+      </w:r>
+      <w:bookmarkEnd w:id="2"/>
+    </w:p>
+    <w:p>
+      <w:pPr>
+        <w:ind w:firstLineChars="100" w:firstLine="198"/>
+      </w:pPr>
+      <w:r>
+        <w:rPr>
+          <w:rFonts w:hint="eastAsia"/>
+        </w:rPr>
+        <w:t>まず基本的な</w:t>
+      </w:r>
+      <w:r>
+        <w:rPr>
+          <w:rFonts w:hint="eastAsia"/>
+        </w:rPr>
+        <w:t>内容</w:t>
+      </w:r>
+      <w:r>
+        <w:rPr>
+          <w:rFonts w:hint="eastAsia"/>
+        </w:rPr>
+        <w:t>として、情報、コミュニケーション、メディアの概念</w:t>
+      </w:r>
+      <w:r>
+        <w:rPr>
+          <w:rFonts w:hint="eastAsia"/>
+        </w:rPr>
+        <w:t>を扱う</w:t>
+      </w:r>
+      <w:r>
+        <w:rPr>
+          <w:rFonts w:hint="eastAsia"/>
+        </w:rPr>
+        <w:t>授業には</w:t>
+      </w:r>
+      <w:r>
+        <w:rPr>
+          <w:rFonts w:hint="eastAsia"/>
+        </w:rPr>
+        <w:t>、</w:t>
+      </w:r>
+      <w:r>
+        <w:rPr>
+          <w:rFonts w:hint="eastAsia"/>
+        </w:rPr>
+        <w:t>社会学</w:t>
+      </w:r>
+      <w:r>
+        <w:rPr>
+          <w:rFonts w:hint="eastAsia"/>
+        </w:rPr>
+        <w:t>と基礎情報学に基づく</w:t>
+      </w:r>
+      <w:r>
+        <w:rPr>
+          <w:rFonts w:hint="eastAsia"/>
+        </w:rPr>
+        <w:t>筆者らの実践がある</w:t>
+      </w:r>
+      <w:r>
+        <w:rPr>
+          <w:vertAlign w:val="superscript"/>
+        </w:rPr>
+        <w:fldChar w:fldCharType="begin"/>
+      </w:r>
+      <w:r>
+        <w:rPr>
+          <w:vertAlign w:val="superscript"/>
+        </w:rPr>
+        <w:instrText xml:space="preserve"> </w:instrText>
+      </w:r>
+      <w:r>
+        <w:rPr>
+          <w:rFonts w:hint="eastAsia"/>
+          <w:vertAlign w:val="superscript"/>
+        </w:rPr>
+        <w:instrText>REF _Ref451073110 \n \h</w:instrText>
+      </w:r>
+      <w:r>
+        <w:rPr>
+          <w:vertAlign w:val="superscript"/>
+        </w:rPr>
+        <w:instrText xml:space="preserve"> </w:instrText>
+      </w:r>
+      <w:r>
+        <w:rPr>
+          <w:vertAlign w:val="superscript"/>
+        </w:rPr>
+        <w:instrText xml:space="preserve"> \* MERGEFORMAT </w:instrText>
+      </w:r>
+      <w:r>
+        <w:rPr>
+          <w:vertAlign w:val="superscript"/>
+        </w:rPr>
+      </w:r>
+      <w:r>
+        <w:rPr>
+          <w:vertAlign w:val="superscript"/>
+        </w:rPr>
+        <w:fldChar w:fldCharType="separate"/>
+      </w:r>
+      <w:r>
+        <w:rPr>
+          <w:vertAlign w:val="superscript"/>
+        </w:rPr>
+        <w:t>(7)</w:t>
+      </w:r>
+      <w:r>
+        <w:rPr>
+          <w:vertAlign w:val="superscript"/>
+        </w:rPr>
+        <w:fldChar w:fldCharType="end"/>
+      </w:r>
+      <w:r>
+        <w:rPr>
+          <w:vertAlign w:val="superscript"/>
+        </w:rPr>
+        <w:fldChar w:fldCharType="begin"/>
+      </w:r>
+      <w:r>
+        <w:rPr>
+          <w:vertAlign w:val="superscript"/>
+        </w:rPr>
+        <w:instrText xml:space="preserve"> REF _Ref455087274 \n \h </w:instrText>
+      </w:r>
+      <w:r>
+        <w:rPr>
+          <w:vertAlign w:val="superscript"/>
+        </w:rPr>
+      </w:r>
+      <w:r>
+        <w:rPr>
+          <w:vertAlign w:val="superscript"/>
+        </w:rPr>
+        <w:fldChar w:fldCharType="separate"/>
+      </w:r>
+      <w:r>
+        <w:rPr>
+          <w:vertAlign w:val="superscript"/>
+        </w:rPr>
+        <w:t>(8)</w:t>
+      </w:r>
+      <w:r>
+        <w:rPr>
+          <w:vertAlign w:val="superscript"/>
+        </w:rPr>
+        <w:fldChar w:fldCharType="end"/>
+      </w:r>
+      <w:r>
+        <w:rPr>
+          <w:vertAlign w:val="superscript"/>
+        </w:rPr>
+        <w:fldChar w:fldCharType="begin"/>
+      </w:r>
+      <w:r>
+        <w:rPr>
+          <w:vertAlign w:val="superscript"/>
+        </w:rPr>
+        <w:instrText xml:space="preserve"> REF _Ref455087276 \n \h </w:instrText>
+      </w:r>
+      <w:r>
+        <w:rPr>
+          <w:vertAlign w:val="superscript"/>
+        </w:rPr>
+      </w:r>
+      <w:r>
+        <w:rPr>
+          <w:vertAlign w:val="superscript"/>
+        </w:rPr>
+        <w:fldChar w:fldCharType="separate"/>
+      </w:r>
+      <w:r>
+        <w:rPr>
+          <w:vertAlign w:val="superscript"/>
+        </w:rPr>
+        <w:t>(9)</w:t>
+      </w:r>
+      <w:r>
+        <w:rPr>
+          <w:vertAlign w:val="superscript"/>
+        </w:rPr>
+        <w:fldChar w:fldCharType="end"/>
+      </w:r>
+      <w:r>
+        <w:rPr>
+          <w:rFonts w:hint="eastAsia"/>
+        </w:rPr>
+        <w:t>。</w:t>
+      </w:r>
+      <w:r>
+        <w:rPr>
+          <w:rFonts w:hint="eastAsia"/>
+        </w:rPr>
+        <w:t>ここでは、生命の内部</w:t>
+      </w:r>
+      <w:r>
+        <w:rPr>
+          <w:rFonts w:hint="eastAsia"/>
+        </w:rPr>
+        <w:t>(in)</w:t>
+      </w:r>
+      <w:r>
+        <w:rPr>
+          <w:rFonts w:hint="eastAsia"/>
+        </w:rPr>
+        <w:t>に意味を</w:t>
+      </w:r>
+      <w:r>
+        <w:rPr>
+          <w:rFonts w:hint="eastAsia"/>
+        </w:rPr>
+        <w:t>形成</w:t>
+      </w:r>
+      <w:r>
+        <w:rPr>
+          <w:rFonts w:hint="eastAsia"/>
+        </w:rPr>
+        <w:t>させる</w:t>
+      </w:r>
+      <w:r>
+        <w:rPr>
+          <w:rFonts w:hint="eastAsia"/>
+        </w:rPr>
+        <w:t>(form)</w:t>
+      </w:r>
+      <w:r>
+        <w:rPr>
+          <w:rFonts w:hint="eastAsia"/>
+        </w:rPr>
+        <w:t>ものとして</w:t>
+      </w:r>
+      <w:r>
+        <w:rPr>
+          <w:rStyle w:val="afd"/>
+          <w:rFonts w:hint="eastAsia"/>
+        </w:rPr>
+        <w:t>情報</w:t>
+      </w:r>
+      <w:r>
+        <w:rPr>
+          <w:rFonts w:hint="eastAsia"/>
+        </w:rPr>
+        <w:t>(information)</w:t>
+      </w:r>
+      <w:r>
+        <w:rPr>
+          <w:rFonts w:hint="eastAsia"/>
+        </w:rPr>
+        <w:t>を定義し、生命情報・社会情報・機械情報の</w:t>
+      </w:r>
+      <w:r>
+        <w:rPr>
+          <w:rFonts w:hint="eastAsia"/>
+        </w:rPr>
+        <w:t>3</w:t>
+      </w:r>
+      <w:r>
+        <w:rPr>
+          <w:rFonts w:hint="eastAsia"/>
+        </w:rPr>
+        <w:t>種</w:t>
+      </w:r>
+      <w:r>
+        <w:rPr>
+          <w:rFonts w:hint="eastAsia"/>
+        </w:rPr>
+        <w:t>を示す。</w:t>
+      </w:r>
+      <w:r>
+        <w:rPr>
+          <w:rStyle w:val="afd"/>
+          <w:rFonts w:hint="eastAsia"/>
+        </w:rPr>
+        <w:t>個人情報</w:t>
+      </w:r>
+      <w:r>
+        <w:rPr>
+          <w:rFonts w:hint="eastAsia"/>
+        </w:rPr>
+        <w:t>は特定の個人を想起させる情報、</w:t>
+      </w:r>
+      <w:r>
+        <w:rPr>
+          <w:rStyle w:val="afd"/>
+          <w:rFonts w:hint="eastAsia"/>
+        </w:rPr>
+        <w:t>暗号</w:t>
+      </w:r>
+      <w:r>
+        <w:rPr>
+          <w:rFonts w:hint="eastAsia"/>
+        </w:rPr>
+        <w:t>は、機械情報へ強制的に変化させた社会情報</w:t>
+      </w:r>
+      <w:r>
+        <w:rPr>
+          <w:rFonts w:hint="eastAsia"/>
+        </w:rPr>
+        <w:t>であ</w:t>
+      </w:r>
+      <w:r>
+        <w:rPr>
+          <w:rFonts w:hint="eastAsia"/>
+        </w:rPr>
+        <w:t>る</w:t>
+      </w:r>
+      <w:r>
+        <w:rPr>
+          <w:rFonts w:hint="eastAsia"/>
+        </w:rPr>
+        <w:t>。</w:t>
+      </w:r>
+      <w:r>
+        <w:rPr>
+          <w:rFonts w:hint="eastAsia"/>
+        </w:rPr>
+        <w:t>その上で</w:t>
+      </w:r>
+      <w:r>
+        <w:rPr>
+          <w:rFonts w:hint="eastAsia"/>
+        </w:rPr>
+        <w:t>Luhmann</w:t>
+      </w:r>
+      <w:r>
+        <w:rPr>
+          <w:rFonts w:hint="eastAsia"/>
+        </w:rPr>
+        <w:t>の</w:t>
+      </w:r>
+      <w:r>
+        <w:rPr>
+          <w:rStyle w:val="afd"/>
+          <w:rFonts w:hint="eastAsia"/>
+        </w:rPr>
+        <w:t>コミュニケーション</w:t>
+      </w:r>
+      <w:r>
+        <w:rPr>
+          <w:rFonts w:hint="eastAsia"/>
+        </w:rPr>
+        <w:t>・モデルを修正した、</w:t>
+      </w:r>
+      <w:r>
+        <w:rPr>
+          <w:rFonts w:hint="eastAsia"/>
+        </w:rPr>
+        <w:t>(</w:t>
+      </w:r>
+      <w:r>
+        <w:rPr>
+          <w:rFonts w:hint="eastAsia"/>
+        </w:rPr>
+        <w:t>生命</w:t>
+      </w:r>
+      <w:r>
+        <w:rPr>
+          <w:rFonts w:hint="eastAsia"/>
+        </w:rPr>
+        <w:t>)</w:t>
+      </w:r>
+      <w:r>
+        <w:rPr>
+          <w:rFonts w:hint="eastAsia"/>
+        </w:rPr>
+        <w:t>情報の選択、表現の選択</w:t>
+      </w:r>
+      <w:r>
+        <w:rPr>
+          <w:rFonts w:hint="eastAsia"/>
+        </w:rPr>
+        <w:t>(</w:t>
+      </w:r>
+      <w:r>
+        <w:rPr>
+          <w:rStyle w:val="afd"/>
+          <w:rFonts w:hint="eastAsia"/>
+        </w:rPr>
+        <w:t>デザイン</w:t>
+      </w:r>
+      <w:r>
+        <w:rPr>
+          <w:rFonts w:hint="eastAsia"/>
+        </w:rPr>
+        <w:t>)</w:t>
+      </w:r>
+      <w:r>
+        <w:rPr>
+          <w:rFonts w:hint="eastAsia"/>
+        </w:rPr>
+        <w:t>、理解の選択、理解の受容の選択からなるモデルを示す。</w:t>
+      </w:r>
+      <w:r>
+        <w:rPr>
+          <w:rFonts w:hint="eastAsia"/>
+        </w:rPr>
+        <w:t>コミュニケーションを媒介するものとして</w:t>
+      </w:r>
+      <w:r>
+        <w:rPr>
+          <w:rStyle w:val="afd"/>
+          <w:rFonts w:hint="eastAsia"/>
+        </w:rPr>
+        <w:t>メディア</w:t>
+      </w:r>
+      <w:r>
+        <w:t>(media)</w:t>
+      </w:r>
+      <w:r>
+        <w:rPr>
+          <w:rFonts w:hint="eastAsia"/>
+        </w:rPr>
+        <w:t>を</w:t>
+      </w:r>
+      <w:r>
+        <w:rPr>
+          <w:rFonts w:hint="eastAsia"/>
+        </w:rPr>
+        <w:t>定義し、伝播メディアと成果メディアの役割</w:t>
+      </w:r>
+      <w:r>
+        <w:rPr>
+          <w:rFonts w:hint="eastAsia"/>
+        </w:rPr>
+        <w:t>と特性</w:t>
+      </w:r>
+      <w:r>
+        <w:rPr>
+          <w:rFonts w:hint="eastAsia"/>
+        </w:rPr>
+        <w:t>を示す。</w:t>
+      </w:r>
+      <w:r>
+        <w:rPr>
+          <w:rFonts w:hint="eastAsia"/>
+        </w:rPr>
+        <w:t>以上</w:t>
+      </w:r>
+      <w:r>
+        <w:rPr>
+          <w:rFonts w:hint="eastAsia"/>
+        </w:rPr>
+        <w:t>をまとめて</w:t>
+      </w:r>
+      <w:r>
+        <w:fldChar w:fldCharType="begin"/>
+      </w:r>
+      <w:r>
+        <w:instrText xml:space="preserve"> </w:instrText>
+      </w:r>
+      <w:r>
+        <w:rPr>
+          <w:rFonts w:hint="eastAsia"/>
+        </w:rPr>
+        <w:instrText>REF _Ref454632535 \h</w:instrText>
+      </w:r>
+      <w:r>
+        <w:instrText xml:space="preserve"> </w:instrText>
+      </w:r>
+      <w:r>
+        <w:fldChar w:fldCharType="separate"/>
+      </w:r>
+      <w:r>
+        <w:rPr>
+          <w:rFonts w:hint="eastAsia"/>
+        </w:rPr>
+        <w:t>図</w:t>
+      </w:r>
+      <w:r>
+        <w:rPr>
+          <w:noProof/>
+        </w:rPr>
+        <w:t>1</w:t>
+      </w:r>
+      <w:r>
+        <w:fldChar w:fldCharType="end"/>
+      </w:r>
+      <w:r>
+        <w:rPr>
+          <w:rFonts w:hint="eastAsia"/>
+        </w:rPr>
+        <w:t>に示す。</w:t>
+      </w:r>
+      <w:r>
+        <w:rPr>
+          <w:rFonts w:hint="eastAsia"/>
+        </w:rPr>
+        <w:t>特に、</w:t>
+      </w:r>
+      <w:r>
+        <w:rPr>
+          <w:rFonts w:hint="eastAsia"/>
+        </w:rPr>
+        <w:t>コミュニケーションの送り手と受け手</w:t>
+      </w:r>
+      <w:r>
+        <w:rPr>
+          <w:rFonts w:hint="eastAsia"/>
+        </w:rPr>
+        <w:t>(</w:t>
+      </w:r>
+      <w:r>
+        <w:fldChar w:fldCharType="begin"/>
+      </w:r>
+      <w:r>
+        <w:instrText xml:space="preserve"> </w:instrText>
+      </w:r>
+      <w:r>
+        <w:rPr>
+          <w:rFonts w:hint="eastAsia"/>
+        </w:rPr>
+        <w:instrText>REF _Ref454632535 \h</w:instrText>
+      </w:r>
+      <w:r>
+        <w:instrText xml:space="preserve"> </w:instrText>
+      </w:r>
+      <w:r>
+        <w:fldChar w:fldCharType="separate"/>
+      </w:r>
+      <w:r>
+        <w:rPr>
+          <w:rFonts w:hint="eastAsia"/>
+        </w:rPr>
+        <w:t>図</w:t>
+      </w:r>
+      <w:r>
+        <w:rPr>
+          <w:noProof/>
+        </w:rPr>
+        <w:t>1</w:t>
+      </w:r>
+      <w:r>
+        <w:fldChar w:fldCharType="end"/>
+      </w:r>
+      <w:r>
+        <w:rPr>
+          <w:rFonts w:hint="eastAsia"/>
+        </w:rPr>
+        <w:t>での</w:t>
+      </w:r>
+      <w:r>
+        <w:rPr>
+          <w:rFonts w:hint="eastAsia"/>
+        </w:rPr>
+        <w:t>点線の円内</w:t>
+      </w:r>
+      <w:r>
+        <w:rPr>
+          <w:rFonts w:hint="eastAsia"/>
+        </w:rPr>
+        <w:t>)</w:t>
+      </w:r>
+      <w:r>
+        <w:rPr>
+          <w:rFonts w:hint="eastAsia"/>
+        </w:rPr>
+        <w:t>としての能力を</w:t>
+      </w:r>
+      <w:r>
+        <w:rPr>
+          <w:rStyle w:val="afd"/>
+          <w:rFonts w:hint="eastAsia"/>
+        </w:rPr>
+        <w:t>メディア・リテラシー</w:t>
+      </w:r>
+      <w:r>
+        <w:rPr>
+          <w:rFonts w:hint="eastAsia"/>
+        </w:rPr>
+        <w:t>(media literacy)</w:t>
+      </w:r>
+      <w:r>
+        <w:rPr>
+          <w:rFonts w:hint="eastAsia"/>
+        </w:rPr>
+        <w:t>と</w:t>
+      </w:r>
+      <w:r>
+        <w:rPr>
+          <w:rFonts w:hint="eastAsia"/>
+        </w:rPr>
+        <w:t>総称する</w:t>
+      </w:r>
+      <w:r>
+        <w:rPr>
+          <w:rFonts w:hint="eastAsia"/>
+        </w:rPr>
+        <w:t>。</w:t>
+      </w:r>
+    </w:p>
+    <w:p>
+      <w:pPr>
         <w:keepNext/>
       </w:pPr>
       <w:r>
@@ -2835,17 +2821,17 @@
         <w:rPr>
           <w:vertAlign w:val="superscript"/>
         </w:rPr>
-      </w:r>
-      <w:r>
-        <w:rPr>
-          <w:vertAlign w:val="superscript"/>
-        </w:rPr>
         <w:instrText xml:space="preserve"> \* MERGEFORMAT </w:instrText>
       </w:r>
       <w:r>
         <w:rPr>
           <w:vertAlign w:val="superscript"/>
         </w:rPr>
+      </w:r>
+      <w:r>
+        <w:rPr>
+          <w:vertAlign w:val="superscript"/>
+        </w:rPr>
         <w:fldChar w:fldCharType="separate"/>
       </w:r>
       <w:r>
@@ -2907,12 +2893,12 @@
         <w:rPr>
           <w:vertAlign w:val="superscript"/>
         </w:rPr>
-      </w:r>
-      <w:r>
-        <w:rPr>
-          <w:vertAlign w:val="superscript"/>
-        </w:rPr>
         <w:instrText xml:space="preserve"> \* MERGEFORMAT </w:instrText>
+      </w:r>
+      <w:r>
+        <w:rPr>
+          <w:vertAlign w:val="superscript"/>
+        </w:rPr>
       </w:r>
       <w:r>
         <w:rPr>
@@ -3045,13 +3031,7 @@
         <w:rPr>
           <w:rFonts w:hint="eastAsia"/>
         </w:rPr>
-        <w:t>筆者</w:t>
-      </w:r>
-      <w:r>
-        <w:rPr>
-          <w:rFonts w:hint="eastAsia"/>
-        </w:rPr>
-        <w:t>らの</w:t>
+        <w:t>筆者らの</w:t>
       </w:r>
       <w:r>
         <w:rPr>
@@ -3088,12 +3068,12 @@
         <w:rPr>
           <w:vertAlign w:val="superscript"/>
         </w:rPr>
-      </w:r>
-      <w:r>
-        <w:rPr>
-          <w:vertAlign w:val="superscript"/>
-        </w:rPr>
         <w:instrText xml:space="preserve"> \* MERGEFORMAT </w:instrText>
+      </w:r>
+      <w:r>
+        <w:rPr>
+          <w:vertAlign w:val="superscript"/>
+        </w:rPr>
       </w:r>
       <w:r>
         <w:rPr>
@@ -3130,8 +3110,6 @@
       <w:pPr>
         <w:keepNext/>
       </w:pPr>
-      <w:bookmarkStart w:id="2" w:name="_GoBack"/>
-      <w:bookmarkEnd w:id="2"/>
       <w:r>
         <w:rPr>
           <w:rFonts w:hint="eastAsia"/>
@@ -3183,9 +3161,6 @@
     <w:p>
       <w:pPr>
         <w:pStyle w:val="afe"/>
-        <w:rPr>
-          <w:rFonts w:hint="eastAsia"/>
-        </w:rPr>
       </w:pPr>
       <w:bookmarkStart w:id="3" w:name="_Ref454632535"/>
       <w:r>
@@ -3518,13 +3493,7 @@
         <w:rPr>
           <w:rFonts w:hint="eastAsia"/>
         </w:rPr>
-        <w:t>実行する</w:t>
-      </w:r>
-      <w:r>
-        <w:rPr>
-          <w:rFonts w:hint="eastAsia"/>
-        </w:rPr>
-        <w:t>プログラム</w:t>
+        <w:t>実行するプログラム</w:t>
       </w:r>
       <w:r>
         <w:rPr>
@@ -3686,9 +3655,6 @@
     <w:p>
       <w:pPr>
         <w:ind w:firstLineChars="100" w:firstLine="198"/>
-        <w:rPr>
-          <w:rFonts w:hint="eastAsia"/>
-        </w:rPr>
       </w:pPr>
       <w:r>
         <w:rPr>
@@ -4002,19 +3968,7 @@
         <w:rPr>
           <w:rFonts w:hint="eastAsia"/>
         </w:rPr>
-        <w:t>、</w:t>
-      </w:r>
-      <w:r>
-        <w:rPr>
-          <w:rFonts w:hint="eastAsia"/>
-        </w:rPr>
-        <w:t>言語そのもの</w:t>
-      </w:r>
-      <w:r>
-        <w:rPr>
-          <w:rFonts w:hint="eastAsia"/>
-        </w:rPr>
-        <w:t>や</w:t>
+        <w:t>、言語そのものや</w:t>
       </w:r>
       <w:r>
         <w:rPr>
@@ -4316,13 +4270,7 @@
         <w:rPr>
           <w:rFonts w:hint="eastAsia"/>
         </w:rPr>
-        <w:t>節の</w:t>
-      </w:r>
-      <w:r>
-        <w:rPr>
-          <w:rFonts w:hint="eastAsia"/>
-        </w:rPr>
-        <w:t>内容に約</w:t>
+        <w:t>節の内容に約</w:t>
       </w:r>
       <w:r>
         <w:rPr>
@@ -5253,9 +5201,6 @@
     <w:p>
       <w:pPr>
         <w:pStyle w:val="a"/>
-        <w:rPr>
-          <w:rFonts w:hint="eastAsia"/>
-        </w:rPr>
       </w:pPr>
       <w:bookmarkStart w:id="17" w:name="_Ref455087085"/>
       <w:r>
@@ -7234,12 +7179,12 @@
     <w:basedOn w:val="a1"/>
     <w:uiPriority w:val="22"/>
     <w:qFormat/>
-    <w:rsid w:val="00D01A64"/>
+    <w:rsid w:val="00C4735F"/>
     <w:rPr>
       <w:rFonts w:eastAsiaTheme="majorEastAsia"/>
       <w:b/>
       <w:bCs/>
-      <w:color w:val="FF00FF"/>
+      <w:color w:val="C00000"/>
     </w:rPr>
   </w:style>
   <w:style w:type="character" w:styleId="21">
@@ -7403,7 +7348,7 @@
     <w:charset w:val="00"/>
     <w:family w:val="roman"/>
     <w:pitch w:val="variable"/>
-    <w:sig w:usb0="E0002AFF" w:usb1="C0007843" w:usb2="00000009" w:usb3="00000000" w:csb0="000001FF" w:csb1="00000000"/>
+    <w:sig w:usb0="E0002EFF" w:usb1="C0007843" w:usb2="00000009" w:usb3="00000000" w:csb0="000001FF" w:csb1="00000000"/>
   </w:font>
   <w:font w:name="Verdana">
     <w:panose1 w:val="020B0604030504040204"/>
@@ -7447,7 +7392,7 @@
     <w:charset w:val="00"/>
     <w:family w:val="swiss"/>
     <w:pitch w:val="variable"/>
-    <w:sig w:usb0="E0002AFF" w:usb1="C0007843" w:usb2="00000009" w:usb3="00000000" w:csb0="000001FF" w:csb1="00000000"/>
+    <w:sig w:usb0="E0002EFF" w:usb1="C0007843" w:usb2="00000009" w:usb3="00000000" w:csb0="000001FF" w:csb1="00000000"/>
   </w:font>
   <w:font w:name="ＭＳゴシック">
     <w:altName w:val="ＭＳ 明朝"/>
@@ -7509,6 +7454,7 @@
     <w:rsid w:val="00921671"/>
     <w:rsid w:val="009673D5"/>
     <w:rsid w:val="00B22BB3"/>
+    <w:rsid w:val="00D243D7"/>
     <w:rsid w:val="00ED0454"/>
     <w:rsid w:val="00F25571"/>
     <w:rsid w:val="00FD0699"/>
@@ -8286,7 +8232,7 @@
 </file>
 
 <file path=customXml/itemProps2.xml><?xml version="1.0" encoding="utf-8"?>
-<ds:datastoreItem xmlns:ds="http://schemas.openxmlformats.org/officeDocument/2006/customXml" ds:itemID="{16FEE2CD-B38F-4A6D-AE41-67452633EE0D}">
+<ds:datastoreItem xmlns:ds="http://schemas.openxmlformats.org/officeDocument/2006/customXml" ds:itemID="{3A03CD1E-EA46-4481-AA9A-FBA917EB8A16}">
   <ds:schemaRefs>
     <ds:schemaRef ds:uri="http://schemas.openxmlformats.org/officeDocument/2006/bibliography"/>
   </ds:schemaRefs>

</xml_diff>